<commit_message>
"Updated home.py to handle empty historias_usuario session, changed download_document format, and modified priorizacion.html to accept txt, word, or pdf file uploads. Also updated document.py to extract text from docx and txt files, and added file
</commit_message>
<xml_diff>
--- a/uploads/pdf/historias_usuario_1.docx
+++ b/uploads/pdf/historias_usuario_1.docx
@@ -4,72 +4,6 @@
   <w:body>
     <w:p>
       <w:pPr>
-        <w:spacing w:before="100" w:beforeAutospacing="1" w:after="100" w:afterAutospacing="1" w:line="240" w:lineRule="auto"/>
-        <w:rPr>
-          <w:rFonts w:ascii="Times New Roman" w:eastAsia="Times New Roman" w:hAnsi="Times New Roman" w:cs="Times New Roman"/>
-          <w:sz w:val="24"/>
-          <w:szCs w:val="24"/>
-          <w:lang w:val="es-CO" w:eastAsia="es-CO"/>
-        </w:rPr>
-      </w:pPr>
-      <w:proofErr w:type="gramStart"/>
-      <w:r>
-        <w:rPr>
-          <w:rFonts w:ascii="Times New Roman" w:eastAsia="Times New Roman" w:hAnsi="Symbol" w:cs="Times New Roman"/>
-          <w:sz w:val="24"/>
-          <w:szCs w:val="24"/>
-          <w:lang w:val="es-CO" w:eastAsia="es-CO"/>
-        </w:rPr>
-        <w:t></w:t>
-      </w:r>
-      <w:r>
-        <w:rPr>
-          <w:rFonts w:ascii="Times New Roman" w:eastAsia="Times New Roman" w:hAnsi="Times New Roman" w:cs="Times New Roman"/>
-          <w:sz w:val="24"/>
-          <w:szCs w:val="24"/>
-          <w:lang w:val="es-CO" w:eastAsia="es-CO"/>
-        </w:rPr>
-        <w:t xml:space="preserve">  </w:t>
-      </w:r>
-      <w:r>
-        <w:rPr>
-          <w:rFonts w:ascii="Times New Roman" w:eastAsia="Times New Roman" w:hAnsi="Times New Roman" w:cs="Times New Roman"/>
-          <w:b/>
-          <w:bCs/>
-          <w:sz w:val="24"/>
-          <w:szCs w:val="24"/>
-          <w:lang w:val="es-CO" w:eastAsia="es-CO"/>
-        </w:rPr>
-        <w:t>Usuarios</w:t>
-      </w:r>
-      <w:proofErr w:type="gramEnd"/>
-      <w:r>
-        <w:rPr>
-          <w:rFonts w:ascii="Times New Roman" w:eastAsia="Times New Roman" w:hAnsi="Times New Roman" w:cs="Times New Roman"/>
-          <w:b/>
-          <w:bCs/>
-          <w:sz w:val="24"/>
-          <w:szCs w:val="24"/>
-          <w:lang w:val="es-CO" w:eastAsia="es-CO"/>
-        </w:rPr>
-        <w:t>-Realizar Búsqueda-Aplicar Filtros</w:t>
-      </w:r>
-      <w:r>
-        <w:rPr>
-          <w:rFonts w:ascii="Times New Roman" w:eastAsia="Times New Roman" w:hAnsi="Times New Roman" w:cs="Times New Roman"/>
-          <w:sz w:val="24"/>
-          <w:szCs w:val="24"/>
-          <w:lang w:val="es-CO" w:eastAsia="es-CO"/>
-        </w:rPr>
-        <w:t>:</w:t>
-      </w:r>
-    </w:p>
-    <w:p>
-      <w:pPr>
-        <w:numPr>
-          <w:ilvl w:val="0"/>
-          <w:numId w:val="10"/>
-        </w:numPr>
         <w:spacing w:before="100" w:beforeAutospacing="1" w:after="100" w:afterAutospacing="1" w:line="240" w:lineRule="auto"/>
         <w:rPr>
           <w:rFonts w:ascii="Times New Roman" w:eastAsia="Times New Roman" w:hAnsi="Times New Roman" w:cs="Times New Roman"/>
@@ -85,77 +19,11 @@
           <w:szCs w:val="24"/>
           <w:lang w:val="es-CO" w:eastAsia="es-CO"/>
         </w:rPr>
-        <w:t>Descripción: Los usuarios deben tener la capacidad de aplicar filtros durante una búsqueda para refinar los resultados.</w:t>
+        <w:t>Los usuarios deben tener la capacidad de aplicar filtros durante una búsqueda para refinar los resultados.</w:t>
       </w:r>
     </w:p>
     <w:p>
       <w:pPr>
-        <w:spacing w:before="100" w:beforeAutospacing="1" w:after="100" w:afterAutospacing="1" w:line="240" w:lineRule="auto"/>
-        <w:rPr>
-          <w:rFonts w:ascii="Times New Roman" w:eastAsia="Times New Roman" w:hAnsi="Times New Roman" w:cs="Times New Roman"/>
-          <w:sz w:val="24"/>
-          <w:szCs w:val="24"/>
-          <w:lang w:val="es-CO" w:eastAsia="es-CO"/>
-        </w:rPr>
-      </w:pPr>
-      <w:proofErr w:type="gramStart"/>
-      <w:r>
-        <w:rPr>
-          <w:rFonts w:ascii="Times New Roman" w:eastAsia="Times New Roman" w:hAnsi="Symbol" w:cs="Times New Roman"/>
-          <w:sz w:val="24"/>
-          <w:szCs w:val="24"/>
-          <w:lang w:val="es-CO" w:eastAsia="es-CO"/>
-        </w:rPr>
-        <w:t></w:t>
-      </w:r>
-      <w:r>
-        <w:rPr>
-          <w:rFonts w:ascii="Times New Roman" w:eastAsia="Times New Roman" w:hAnsi="Times New Roman" w:cs="Times New Roman"/>
-          <w:sz w:val="24"/>
-          <w:szCs w:val="24"/>
-          <w:lang w:val="es-CO" w:eastAsia="es-CO"/>
-        </w:rPr>
-        <w:t xml:space="preserve">  </w:t>
-      </w:r>
-      <w:r>
-        <w:rPr>
-          <w:rFonts w:ascii="Times New Roman" w:eastAsia="Times New Roman" w:hAnsi="Times New Roman" w:cs="Times New Roman"/>
-          <w:b/>
-          <w:bCs/>
-          <w:sz w:val="24"/>
-          <w:szCs w:val="24"/>
-          <w:lang w:val="es-CO" w:eastAsia="es-CO"/>
-        </w:rPr>
-        <w:t>Usuarios</w:t>
-      </w:r>
-      <w:proofErr w:type="gramEnd"/>
-      <w:r>
-        <w:rPr>
-          <w:rFonts w:ascii="Times New Roman" w:eastAsia="Times New Roman" w:hAnsi="Times New Roman" w:cs="Times New Roman"/>
-          <w:b/>
-          <w:bCs/>
-          <w:sz w:val="24"/>
-          <w:szCs w:val="24"/>
-          <w:lang w:val="es-CO" w:eastAsia="es-CO"/>
-        </w:rPr>
-        <w:t>-Realizar Búsqueda-Eliminar Filtros</w:t>
-      </w:r>
-      <w:r>
-        <w:rPr>
-          <w:rFonts w:ascii="Times New Roman" w:eastAsia="Times New Roman" w:hAnsi="Times New Roman" w:cs="Times New Roman"/>
-          <w:sz w:val="24"/>
-          <w:szCs w:val="24"/>
-          <w:lang w:val="es-CO" w:eastAsia="es-CO"/>
-        </w:rPr>
-        <w:t>:</w:t>
-      </w:r>
-    </w:p>
-    <w:p>
-      <w:pPr>
-        <w:numPr>
-          <w:ilvl w:val="0"/>
-          <w:numId w:val="11"/>
-        </w:numPr>
         <w:spacing w:before="100" w:beforeAutospacing="1" w:after="100" w:afterAutospacing="1" w:line="240" w:lineRule="auto"/>
         <w:rPr>
           <w:rFonts w:ascii="Times New Roman" w:eastAsia="Times New Roman" w:hAnsi="Times New Roman" w:cs="Times New Roman"/>
@@ -171,77 +39,11 @@
           <w:szCs w:val="24"/>
           <w:lang w:val="es-CO" w:eastAsia="es-CO"/>
         </w:rPr>
-        <w:t>Descripción: Los usuarios deben poder eliminar los filtros aplicados durante una búsqueda para ajustar los resultados según sus necesidades.</w:t>
+        <w:t>Los usuarios deben poder eliminar los filtros aplicados durante una búsqueda para ajustar los resultados según sus necesidades.</w:t>
       </w:r>
     </w:p>
     <w:p>
       <w:pPr>
-        <w:spacing w:before="100" w:beforeAutospacing="1" w:after="100" w:afterAutospacing="1" w:line="240" w:lineRule="auto"/>
-        <w:rPr>
-          <w:rFonts w:ascii="Times New Roman" w:eastAsia="Times New Roman" w:hAnsi="Times New Roman" w:cs="Times New Roman"/>
-          <w:sz w:val="24"/>
-          <w:szCs w:val="24"/>
-          <w:lang w:val="es-CO" w:eastAsia="es-CO"/>
-        </w:rPr>
-      </w:pPr>
-      <w:proofErr w:type="gramStart"/>
-      <w:r>
-        <w:rPr>
-          <w:rFonts w:ascii="Times New Roman" w:eastAsia="Times New Roman" w:hAnsi="Symbol" w:cs="Times New Roman"/>
-          <w:sz w:val="24"/>
-          <w:szCs w:val="24"/>
-          <w:lang w:val="es-CO" w:eastAsia="es-CO"/>
-        </w:rPr>
-        <w:t></w:t>
-      </w:r>
-      <w:r>
-        <w:rPr>
-          <w:rFonts w:ascii="Times New Roman" w:eastAsia="Times New Roman" w:hAnsi="Times New Roman" w:cs="Times New Roman"/>
-          <w:sz w:val="24"/>
-          <w:szCs w:val="24"/>
-          <w:lang w:val="es-CO" w:eastAsia="es-CO"/>
-        </w:rPr>
-        <w:t xml:space="preserve">  </w:t>
-      </w:r>
-      <w:r>
-        <w:rPr>
-          <w:rFonts w:ascii="Times New Roman" w:eastAsia="Times New Roman" w:hAnsi="Times New Roman" w:cs="Times New Roman"/>
-          <w:b/>
-          <w:bCs/>
-          <w:sz w:val="24"/>
-          <w:szCs w:val="24"/>
-          <w:lang w:val="es-CO" w:eastAsia="es-CO"/>
-        </w:rPr>
-        <w:t>Sistema</w:t>
-      </w:r>
-      <w:proofErr w:type="gramEnd"/>
-      <w:r>
-        <w:rPr>
-          <w:rFonts w:ascii="Times New Roman" w:eastAsia="Times New Roman" w:hAnsi="Times New Roman" w:cs="Times New Roman"/>
-          <w:b/>
-          <w:bCs/>
-          <w:sz w:val="24"/>
-          <w:szCs w:val="24"/>
-          <w:lang w:val="es-CO" w:eastAsia="es-CO"/>
-        </w:rPr>
-        <w:t>-Generar Reporte-Mostrar Datos Relevantes</w:t>
-      </w:r>
-      <w:r>
-        <w:rPr>
-          <w:rFonts w:ascii="Times New Roman" w:eastAsia="Times New Roman" w:hAnsi="Times New Roman" w:cs="Times New Roman"/>
-          <w:sz w:val="24"/>
-          <w:szCs w:val="24"/>
-          <w:lang w:val="es-CO" w:eastAsia="es-CO"/>
-        </w:rPr>
-        <w:t>:</w:t>
-      </w:r>
-    </w:p>
-    <w:p>
-      <w:pPr>
-        <w:numPr>
-          <w:ilvl w:val="0"/>
-          <w:numId w:val="12"/>
-        </w:numPr>
         <w:spacing w:before="100" w:beforeAutospacing="1" w:after="100" w:afterAutospacing="1" w:line="240" w:lineRule="auto"/>
         <w:rPr>
           <w:rFonts w:ascii="Times New Roman" w:eastAsia="Times New Roman" w:hAnsi="Times New Roman" w:cs="Times New Roman"/>
@@ -257,7 +59,7 @@
           <w:szCs w:val="24"/>
           <w:lang w:val="es-CO" w:eastAsia="es-CO"/>
         </w:rPr>
-        <w:t>Descripción: El sistema debe generar un reporte que muestre únicamente los datos relevantes según los parámetros establecidos.</w:t>
+        <w:t>El sistema debe generar un reporte que muestre únicamente los datos relevantes según los parámetros establecidos.</w:t>
       </w:r>
     </w:p>
     <w:p>

</xml_diff>